<commit_message>
missing tooth => - axiom doc: remove tooth individuals - remove tooth individual translation - add "specific missing tooth finding" instead of super-class of "missing tooth finding" - remove the anynomous class part for "dentition NOT has part of tooth", Bill needs to revise the axiom
</commit_message>
<xml_diff>
--- a/src/data/Axiom template for missing tooth findings.docx
+++ b/src/data/Axiom template for missing tooth findings.docx
@@ -77,71 +77,8 @@
       </w:r>
     </w:p>
     <w:p>
-      <w:pPr>
-        <w:rPr>
-          <w:b/>
-          <w:color w:val="FF0000"/>
-        </w:rPr>
-      </w:pPr>
-      <w:proofErr w:type="gramStart"/>
-      <w:r>
-        <w:rPr>
-          <w:i/>
-          <w:color w:val="FF0000"/>
-        </w:rPr>
-        <w:t>:tooth</w:t>
-      </w:r>
-      <w:proofErr w:type="gramEnd"/>
-      <w:r>
-        <w:rPr>
-          <w:color w:val="FF0000"/>
-        </w:rPr>
-        <w:t xml:space="preserve"> </w:t>
-      </w:r>
-      <w:proofErr w:type="spellStart"/>
-      <w:r>
-        <w:rPr>
-          <w:b/>
-          <w:color w:val="FF0000"/>
-        </w:rPr>
-        <w:t>rdf:type</w:t>
-      </w:r>
-      <w:proofErr w:type="spellEnd"/>
-      <w:r>
-        <w:rPr>
-          <w:b/>
-          <w:color w:val="FF0000"/>
-        </w:rPr>
-        <w:t xml:space="preserve"> </w:t>
-      </w:r>
-      <w:r>
-        <w:rPr>
-          <w:color w:val="FF0000"/>
-        </w:rPr>
-        <w:t>:Tooth **</w:t>
-      </w:r>
-      <w:r>
-        <w:rPr>
-          <w:color w:val="FF0000"/>
-        </w:rPr>
-        <w:t xml:space="preserve"> </w:t>
-      </w:r>
       <w:bookmarkStart w:id="0" w:name="_GoBack"/>
       <w:bookmarkEnd w:id="0"/>
-      <w:r>
-        <w:rPr>
-          <w:color w:val="FF0000"/>
-        </w:rPr>
-        <w:sym w:font="Wingdings" w:char="F0DF"/>
-      </w:r>
-      <w:r>
-        <w:rPr>
-          <w:color w:val="FF0000"/>
-        </w:rPr>
-        <w:t xml:space="preserve"> Chen added, please confirm</w:t>
-      </w:r>
-    </w:p>
-    <w:p>
       <w:proofErr w:type="gramStart"/>
       <w:r>
         <w:rPr>
@@ -1409,65 +1346,65 @@
         <w:rPr>
           <w:i/>
         </w:rPr>
+        <w:t>:</w:t>
+      </w:r>
+      <w:r>
+        <w:rPr>
+          <w:i/>
+        </w:rPr>
+        <w:t>provider</w:t>
+      </w:r>
+      <w:proofErr w:type="gramEnd"/>
+      <w:r>
+        <w:rPr>
+          <w:i/>
+        </w:rPr>
+        <w:t xml:space="preserve"> </w:t>
+      </w:r>
+      <w:r>
+        <w:rPr>
+          <w:b/>
+        </w:rPr>
+        <w:t xml:space="preserve">organization identifier </w:t>
+      </w:r>
+      <w:r>
+        <w:t>“</w:t>
+      </w:r>
+      <w:r>
+        <w:rPr>
+          <w:i/>
+        </w:rPr>
+        <w:t>ND</w:t>
+      </w:r>
+      <w:r>
+        <w:rPr>
+          <w:i/>
+        </w:rPr>
+        <w:t>P</w:t>
+      </w:r>
+      <w:r>
+        <w:rPr>
+          <w:i/>
+        </w:rPr>
+        <w:t>B</w:t>
+      </w:r>
+      <w:r>
+        <w:rPr>
+          <w:i/>
+        </w:rPr>
+        <w:t>RN practice #</w:t>
+      </w:r>
+      <w:r>
+        <w:t>”</w:t>
+      </w:r>
+    </w:p>
+    <w:p>
+      <w:proofErr w:type="gramStart"/>
+      <w:r>
+        <w:rPr>
+          <w:i/>
+        </w:rPr>
         <w:lastRenderedPageBreak/>
-        <w:t>:</w:t>
-      </w:r>
-      <w:r>
-        <w:rPr>
-          <w:i/>
-        </w:rPr>
-        <w:t>provider</w:t>
-      </w:r>
-      <w:proofErr w:type="gramEnd"/>
-      <w:r>
-        <w:rPr>
-          <w:i/>
-        </w:rPr>
-        <w:t xml:space="preserve"> </w:t>
-      </w:r>
-      <w:r>
-        <w:rPr>
-          <w:b/>
-        </w:rPr>
-        <w:t xml:space="preserve">organization identifier </w:t>
-      </w:r>
-      <w:r>
-        <w:t>“</w:t>
-      </w:r>
-      <w:r>
-        <w:rPr>
-          <w:i/>
-        </w:rPr>
-        <w:t>ND</w:t>
-      </w:r>
-      <w:r>
-        <w:rPr>
-          <w:i/>
-        </w:rPr>
-        <w:t>P</w:t>
-      </w:r>
-      <w:r>
-        <w:rPr>
-          <w:i/>
-        </w:rPr>
-        <w:t>B</w:t>
-      </w:r>
-      <w:r>
-        <w:rPr>
-          <w:i/>
-        </w:rPr>
-        <w:t>RN practice #</w:t>
-      </w:r>
-      <w:r>
-        <w:t>”</w:t>
-      </w:r>
-    </w:p>
-    <w:p>
-      <w:proofErr w:type="gramStart"/>
-      <w:r>
-        <w:rPr>
-          <w:i/>
-        </w:rPr>
         <w:t>:visit</w:t>
       </w:r>
       <w:proofErr w:type="gramEnd"/>

</xml_diff>